<commit_message>
added smote and visualisation
</commit_message>
<xml_diff>
--- a/spec/webuyanycar DataScience Evaluation .docx
+++ b/spec/webuyanycar DataScience Evaluation .docx
@@ -38,15 +38,7 @@
         <w:t xml:space="preserve">Please provide </w:t>
       </w:r>
       <w:r>
-        <w:t xml:space="preserve">your code in a </w:t>
-      </w:r>
-      <w:proofErr w:type="spellStart"/>
-      <w:r>
-        <w:t>Jupyter</w:t>
-      </w:r>
-      <w:proofErr w:type="spellEnd"/>
-      <w:r>
-        <w:t xml:space="preserve"> notebook</w:t>
+        <w:t>your code in a Jupyter notebook</w:t>
       </w:r>
       <w:r>
         <w:t xml:space="preserve"> </w:t>
@@ -267,7 +259,16 @@
         <w:jc w:val="both"/>
       </w:pPr>
       <w:r>
-        <w:t>Clearly outline your data preprocessing steps, feature engineering, and model selection criteria.</w:t>
+        <w:t xml:space="preserve">Clearly outline your data preprocessing steps, </w:t>
+      </w:r>
+      <w:r>
+        <w:rPr>
+          <w:highlight w:val="yellow"/>
+        </w:rPr>
+        <w:t>feature engineering</w:t>
+      </w:r>
+      <w:r>
+        <w:t>, and model selection criteria.</w:t>
       </w:r>
     </w:p>
     <w:p>
@@ -332,50 +333,28 @@
         <w:jc w:val="both"/>
       </w:pPr>
       <w:r>
-        <w:t>Hint:</w:t>
-      </w:r>
-      <w:r>
-        <w:t xml:space="preserve"> </w:t>
-      </w:r>
-      <w:proofErr w:type="spellStart"/>
-      <w:r>
-        <w:t>MotExpireDate</w:t>
-      </w:r>
-      <w:proofErr w:type="spellEnd"/>
-      <w:r>
-        <w:t xml:space="preserve"> indicates the date when the MOT of the vehicle expires. Assume that the current date is </w:t>
-      </w:r>
-      <w:r>
-        <w:t xml:space="preserve"> </w:t>
-      </w:r>
-      <w:r>
-        <w:t>21</w:t>
-      </w:r>
-      <w:r>
-        <w:t>/0</w:t>
-      </w:r>
-      <w:r>
-        <w:t>2</w:t>
-      </w:r>
-      <w:r>
-        <w:t>/202</w:t>
-      </w:r>
-      <w:r>
-        <w:t>4</w:t>
-      </w:r>
-      <w:r>
-        <w:t xml:space="preserve"> </w:t>
-      </w:r>
-      <w:r>
-        <w:t xml:space="preserve">to derive </w:t>
-      </w:r>
-      <w:proofErr w:type="spellStart"/>
-      <w:r>
-        <w:t>daysLeftTillMotExpiry</w:t>
-      </w:r>
-      <w:proofErr w:type="spellEnd"/>
-      <w:r>
-        <w:t>.</w:t>
+        <w:rPr>
+          <w:highlight w:val="yellow"/>
+        </w:rPr>
+        <w:t xml:space="preserve">Hint: </w:t>
+      </w:r>
+      <w:r>
+        <w:rPr>
+          <w:highlight w:val="yellow"/>
+        </w:rPr>
+        <w:t xml:space="preserve">MotExpireDate indicates the date when the MOT of the vehicle expires. Assume that the current date is  </w:t>
+      </w:r>
+      <w:r>
+        <w:rPr>
+          <w:highlight w:val="yellow"/>
+        </w:rPr>
+        <w:t xml:space="preserve">21/02/2024 </w:t>
+      </w:r>
+      <w:r>
+        <w:rPr>
+          <w:highlight w:val="yellow"/>
+        </w:rPr>
+        <w:t>to derive daysLeftTillMotExpiry.</w:t>
       </w:r>
     </w:p>
     <w:p>
@@ -636,15 +615,7 @@
         <w:jc w:val="both"/>
       </w:pPr>
       <w:r>
-        <w:t xml:space="preserve">A ranked list of clusters (1 </w:t>
-      </w:r>
-      <w:proofErr w:type="spellStart"/>
-      <w:r>
-        <w:t>to n</w:t>
-      </w:r>
-      <w:proofErr w:type="spellEnd"/>
-      <w:r>
-        <w:t>, where 1 represents the best-performing cluster and n represents the worst).</w:t>
+        <w:t>A ranked list of clusters (1 to n, where 1 represents the best-performing cluster and n represents the worst).</w:t>
       </w:r>
     </w:p>
     <w:p>
@@ -2899,6 +2870,7 @@
   <w:style w:type="character" w:default="1" w:styleId="DefaultParagraphFont">
     <w:name w:val="Default Paragraph Font"/>
     <w:uiPriority w:val="1"/>
+    <w:semiHidden/>
     <w:unhideWhenUsed/>
   </w:style>
   <w:style w:type="table" w:default="1" w:styleId="TableNormal">

</xml_diff>